<commit_message>
Dokumentűció frissítve (végpont csoport)
</commit_message>
<xml_diff>
--- a/Dokumentacio/DogGo-dokumentacio.docx
+++ b/Dokumentacio/DogGo-dokumentacio.docx
@@ -13,6 +13,8 @@
           <w:szCs w:val="32"/>
         </w:rPr>
       </w:pPr>
+      <w:bookmarkStart w:id="0" w:name="_GoBack"/>
+      <w:bookmarkEnd w:id="0"/>
       <w:r>
         <w:rPr>
           <w:rFonts w:ascii="Times New Roman" w:hAnsi="Times New Roman" w:cs="Times New Roman"/>
@@ -73,8 +75,8 @@
           <w:szCs w:val="56"/>
         </w:rPr>
       </w:pPr>
-      <w:bookmarkStart w:id="0" w:name="_Toc89706678"/>
-      <w:bookmarkStart w:id="1" w:name="_Toc95905892"/>
+      <w:bookmarkStart w:id="1" w:name="_Toc89706678"/>
+      <w:bookmarkStart w:id="2" w:name="_Toc95905892"/>
       <w:r>
         <w:rPr>
           <w:sz w:val="56"/>
@@ -82,8 +84,8 @@
         </w:rPr>
         <w:t>DogGo</w:t>
       </w:r>
-      <w:bookmarkEnd w:id="0"/>
       <w:bookmarkEnd w:id="1"/>
+      <w:bookmarkEnd w:id="2"/>
     </w:p>
     <w:p>
       <w:pPr>
@@ -200,9 +202,9 @@
           <w:docGrid w:linePitch="360"/>
         </w:sectPr>
       </w:pPr>
-      <w:bookmarkStart w:id="2" w:name="_Toc89602838"/>
-      <w:bookmarkStart w:id="3" w:name="_Toc89706604"/>
-      <w:bookmarkStart w:id="4" w:name="_Toc89706679"/>
+      <w:bookmarkStart w:id="3" w:name="_Toc89602838"/>
+      <w:bookmarkStart w:id="4" w:name="_Toc89706604"/>
+      <w:bookmarkStart w:id="5" w:name="_Toc89706679"/>
     </w:p>
     <w:p>
       <w:pPr>
@@ -212,15 +214,15 @@
           <w:noProof/>
         </w:rPr>
       </w:pPr>
-      <w:bookmarkStart w:id="5" w:name="_Toc95905893"/>
+      <w:bookmarkStart w:id="6" w:name="_Toc95905893"/>
       <w:r>
         <w:lastRenderedPageBreak/>
         <w:t>Tartalomjegyzék</w:t>
       </w:r>
-      <w:bookmarkEnd w:id="2"/>
       <w:bookmarkEnd w:id="3"/>
       <w:bookmarkEnd w:id="4"/>
       <w:bookmarkEnd w:id="5"/>
+      <w:bookmarkEnd w:id="6"/>
       <w:r>
         <w:fldChar w:fldCharType="begin"/>
       </w:r>
@@ -1358,17 +1360,17 @@
         <w:spacing w:before="0" w:after="720"/>
         <w:jc w:val="center"/>
       </w:pPr>
-      <w:bookmarkStart w:id="6" w:name="_Toc89602839"/>
-      <w:bookmarkStart w:id="7" w:name="_Toc89706605"/>
-      <w:bookmarkStart w:id="8" w:name="_Toc89706680"/>
-      <w:bookmarkStart w:id="9" w:name="_Toc95905894"/>
+      <w:bookmarkStart w:id="7" w:name="_Toc89602839"/>
+      <w:bookmarkStart w:id="8" w:name="_Toc89706605"/>
+      <w:bookmarkStart w:id="9" w:name="_Toc89706680"/>
+      <w:bookmarkStart w:id="10" w:name="_Toc95905894"/>
       <w:r>
         <w:t>Plágium nyilatkozat</w:t>
       </w:r>
-      <w:bookmarkEnd w:id="6"/>
       <w:bookmarkEnd w:id="7"/>
       <w:bookmarkEnd w:id="8"/>
       <w:bookmarkEnd w:id="9"/>
+      <w:bookmarkEnd w:id="10"/>
     </w:p>
     <w:p>
       <w:pPr>
@@ -1996,18 +1998,18 @@
         <w:pStyle w:val="Stlus1"/>
         <w:spacing w:before="0" w:after="360"/>
       </w:pPr>
-      <w:bookmarkStart w:id="10" w:name="_Toc89602840"/>
-      <w:bookmarkStart w:id="11" w:name="_Toc89706606"/>
-      <w:bookmarkStart w:id="12" w:name="_Toc89706681"/>
-      <w:bookmarkStart w:id="13" w:name="_Toc95905895"/>
+      <w:bookmarkStart w:id="11" w:name="_Toc89602840"/>
+      <w:bookmarkStart w:id="12" w:name="_Toc89706606"/>
+      <w:bookmarkStart w:id="13" w:name="_Toc89706681"/>
+      <w:bookmarkStart w:id="14" w:name="_Toc95905895"/>
       <w:r>
         <w:lastRenderedPageBreak/>
         <w:t>Bevezetés</w:t>
       </w:r>
-      <w:bookmarkEnd w:id="10"/>
       <w:bookmarkEnd w:id="11"/>
       <w:bookmarkEnd w:id="12"/>
       <w:bookmarkEnd w:id="13"/>
+      <w:bookmarkEnd w:id="14"/>
     </w:p>
     <w:p>
       <w:pPr>
@@ -2091,12 +2093,12 @@
         <w:pStyle w:val="Stlus2"/>
         <w:spacing w:before="0" w:after="360"/>
       </w:pPr>
-      <w:bookmarkStart w:id="14" w:name="_Toc95905896"/>
+      <w:bookmarkStart w:id="15" w:name="_Toc95905896"/>
       <w:r>
         <w:lastRenderedPageBreak/>
         <w:t>Téma</w:t>
       </w:r>
-      <w:bookmarkEnd w:id="14"/>
+      <w:bookmarkEnd w:id="15"/>
     </w:p>
     <w:p>
       <w:pPr>
@@ -2258,16 +2260,16 @@
         <w:pStyle w:val="Stlus2"/>
         <w:spacing w:before="0" w:after="360"/>
       </w:pPr>
-      <w:bookmarkStart w:id="15" w:name="_Toc89706608"/>
-      <w:bookmarkStart w:id="16" w:name="_Toc89706683"/>
-      <w:bookmarkStart w:id="17" w:name="_Toc95905897"/>
+      <w:bookmarkStart w:id="16" w:name="_Toc89706608"/>
+      <w:bookmarkStart w:id="17" w:name="_Toc89706683"/>
+      <w:bookmarkStart w:id="18" w:name="_Toc95905897"/>
       <w:r>
         <w:lastRenderedPageBreak/>
         <w:t>Témaválasztás indoklása</w:t>
       </w:r>
-      <w:bookmarkEnd w:id="15"/>
       <w:bookmarkEnd w:id="16"/>
       <w:bookmarkEnd w:id="17"/>
+      <w:bookmarkEnd w:id="18"/>
     </w:p>
     <w:p>
       <w:pPr>
@@ -2374,23 +2376,23 @@
         <w:pStyle w:val="Stlus1"/>
         <w:spacing w:before="0" w:after="480"/>
       </w:pPr>
-      <w:bookmarkStart w:id="18" w:name="_Toc95905898"/>
+      <w:bookmarkStart w:id="19" w:name="_Toc95905898"/>
       <w:r>
         <w:lastRenderedPageBreak/>
         <w:t>Fejlesztői dokumentáció</w:t>
       </w:r>
-      <w:bookmarkEnd w:id="18"/>
+      <w:bookmarkEnd w:id="19"/>
     </w:p>
     <w:p>
       <w:pPr>
         <w:pStyle w:val="Stlus2"/>
         <w:spacing w:after="600"/>
       </w:pPr>
-      <w:bookmarkStart w:id="19" w:name="_Toc95905899"/>
+      <w:bookmarkStart w:id="20" w:name="_Toc95905899"/>
       <w:r>
         <w:t>Funkciók</w:t>
       </w:r>
-      <w:bookmarkEnd w:id="19"/>
+      <w:bookmarkEnd w:id="20"/>
     </w:p>
     <w:tbl>
       <w:tblPr>
@@ -3856,12 +3858,12 @@
         <w:pStyle w:val="Stlus2"/>
         <w:spacing w:before="360" w:after="600"/>
       </w:pPr>
-      <w:bookmarkStart w:id="20" w:name="_Toc95905900"/>
+      <w:bookmarkStart w:id="21" w:name="_Toc95905900"/>
       <w:r>
         <w:lastRenderedPageBreak/>
         <w:t>Backend</w:t>
       </w:r>
-      <w:bookmarkEnd w:id="20"/>
+      <w:bookmarkEnd w:id="21"/>
     </w:p>
     <w:p>
       <w:pPr>
@@ -3871,18 +3873,18 @@
           <w:b w:val="0"/>
         </w:rPr>
       </w:pPr>
-      <w:bookmarkStart w:id="21" w:name="_Toc89706610"/>
-      <w:bookmarkStart w:id="22" w:name="_Toc89706685"/>
-      <w:bookmarkStart w:id="23" w:name="_Toc95905901"/>
+      <w:bookmarkStart w:id="22" w:name="_Toc89706610"/>
+      <w:bookmarkStart w:id="23" w:name="_Toc89706685"/>
+      <w:bookmarkStart w:id="24" w:name="_Toc95905901"/>
       <w:r>
         <w:t>Adatbázis</w:t>
       </w:r>
       <w:r>
         <w:t xml:space="preserve"> terv</w:t>
       </w:r>
-      <w:bookmarkEnd w:id="21"/>
       <w:bookmarkEnd w:id="22"/>
       <w:bookmarkEnd w:id="23"/>
+      <w:bookmarkEnd w:id="24"/>
     </w:p>
     <w:p>
       <w:pPr>
@@ -4085,7 +4087,7 @@
         <w:jc w:val="center"/>
       </w:pPr>
       <w:fldSimple w:instr=" SEQ ábra \* ARABIC ">
-        <w:bookmarkStart w:id="24" w:name="_Toc95905845"/>
+        <w:bookmarkStart w:id="25" w:name="_Toc95905845"/>
         <w:r>
           <w:rPr>
             <w:noProof/>
@@ -4096,7 +4098,7 @@
       <w:r>
         <w:t>. ábra: Adatbázis terv</w:t>
       </w:r>
-      <w:bookmarkEnd w:id="24"/>
+      <w:bookmarkEnd w:id="25"/>
     </w:p>
     <w:p>
       <w:pPr>
@@ -4115,7 +4117,7 @@
         <w:pStyle w:val="alcm"/>
         <w:spacing w:before="0" w:after="400"/>
       </w:pPr>
-      <w:bookmarkStart w:id="25" w:name="_Toc95905902"/>
+      <w:bookmarkStart w:id="26" w:name="_Toc95905902"/>
       <w:r>
         <w:lastRenderedPageBreak/>
         <w:t>Adattáblák</w:t>
@@ -4123,7 +4125,7 @@
       <w:r>
         <w:t xml:space="preserve"> (doggodb)</w:t>
       </w:r>
-      <w:bookmarkEnd w:id="25"/>
+      <w:bookmarkEnd w:id="26"/>
     </w:p>
     <w:p>
       <w:pPr>
@@ -6322,12 +6324,12 @@
         <w:pStyle w:val="alcm"/>
         <w:spacing w:before="0" w:after="400"/>
       </w:pPr>
-      <w:bookmarkStart w:id="26" w:name="_Toc95905903"/>
+      <w:bookmarkStart w:id="27" w:name="_Toc95905903"/>
       <w:r>
         <w:lastRenderedPageBreak/>
         <w:t>Backend telepítésének lépései</w:t>
       </w:r>
-      <w:bookmarkEnd w:id="26"/>
+      <w:bookmarkEnd w:id="27"/>
     </w:p>
     <w:p>
       <w:pPr>
@@ -6910,8 +6912,6 @@
         </w:rPr>
         <w:br w:type="page"/>
       </w:r>
-      <w:bookmarkStart w:id="27" w:name="_GoBack"/>
-      <w:bookmarkEnd w:id="27"/>
     </w:p>
     <w:p>
       <w:pPr>
@@ -6927,7 +6927,7 @@
     </w:p>
     <w:p>
       <w:pPr>
-        <w:spacing w:after="360"/>
+        <w:spacing w:after="120"/>
         <w:rPr>
           <w:rFonts w:ascii="Times New Roman" w:hAnsi="Times New Roman" w:cs="Times New Roman"/>
           <w:sz w:val="24"/>
@@ -7137,6 +7137,117 @@
     </w:p>
     <w:p>
       <w:pPr>
+        <w:spacing w:after="360"/>
+        <w:rPr>
+          <w:rFonts w:ascii="Times New Roman" w:hAnsi="Times New Roman" w:cs="Times New Roman"/>
+          <w:sz w:val="24"/>
+          <w:szCs w:val="24"/>
+        </w:rPr>
+      </w:pPr>
+      <w:r>
+        <w:rPr>
+          <w:rFonts w:ascii="Times New Roman" w:hAnsi="Times New Roman" w:cs="Times New Roman"/>
+          <w:sz w:val="24"/>
+          <w:szCs w:val="24"/>
+        </w:rPr>
+        <w:t>Az megadott adatoknak meg kell felelnie az adatbázisban megadott feltételeknek</w:t>
+      </w:r>
+      <w:r>
+        <w:rPr>
+          <w:rFonts w:ascii="Times New Roman" w:hAnsi="Times New Roman" w:cs="Times New Roman"/>
+          <w:sz w:val="24"/>
+          <w:szCs w:val="24"/>
+        </w:rPr>
+        <w:t xml:space="preserve"> </w:t>
+      </w:r>
+      <w:r>
+        <w:rPr>
+          <w:rFonts w:ascii="Times New Roman" w:hAnsi="Times New Roman" w:cs="Times New Roman"/>
+          <w:i/>
+          <w:sz w:val="24"/>
+          <w:szCs w:val="24"/>
+        </w:rPr>
+        <w:t>(adat</w:t>
+      </w:r>
+      <w:r>
+        <w:rPr>
+          <w:rFonts w:ascii="Times New Roman" w:hAnsi="Times New Roman" w:cs="Times New Roman"/>
+          <w:i/>
+          <w:sz w:val="24"/>
+          <w:szCs w:val="24"/>
+        </w:rPr>
+        <w:t xml:space="preserve">bázis feltételek: </w:t>
+      </w:r>
+      <w:r>
+        <w:rPr>
+          <w:rFonts w:ascii="Times New Roman" w:hAnsi="Times New Roman" w:cs="Times New Roman"/>
+          <w:i/>
+          <w:sz w:val="24"/>
+          <w:szCs w:val="24"/>
+        </w:rPr>
+        <w:t>9-10. oldal</w:t>
+      </w:r>
+      <w:r>
+        <w:rPr>
+          <w:rFonts w:ascii="Times New Roman" w:hAnsi="Times New Roman" w:cs="Times New Roman"/>
+          <w:i/>
+          <w:sz w:val="24"/>
+          <w:szCs w:val="24"/>
+        </w:rPr>
+        <w:t>)</w:t>
+      </w:r>
+      <w:r>
+        <w:rPr>
+          <w:rFonts w:ascii="Times New Roman" w:hAnsi="Times New Roman" w:cs="Times New Roman"/>
+          <w:sz w:val="24"/>
+          <w:szCs w:val="24"/>
+        </w:rPr>
+        <w:t xml:space="preserve">, a </w:t>
+      </w:r>
+      <w:r>
+        <w:rPr>
+          <w:rFonts w:ascii="Times New Roman" w:hAnsi="Times New Roman" w:cs="Times New Roman"/>
+          <w:b/>
+          <w:sz w:val="24"/>
+          <w:szCs w:val="24"/>
+        </w:rPr>
+        <w:t>JSON</w:t>
+      </w:r>
+      <w:r>
+        <w:rPr>
+          <w:rFonts w:ascii="Times New Roman" w:hAnsi="Times New Roman" w:cs="Times New Roman"/>
+          <w:sz w:val="24"/>
+          <w:szCs w:val="24"/>
+        </w:rPr>
+        <w:t xml:space="preserve"> példákban emiatt nincs </w:t>
+      </w:r>
+      <w:r>
+        <w:rPr>
+          <w:rFonts w:ascii="Times New Roman" w:hAnsi="Times New Roman" w:cs="Times New Roman"/>
+          <w:i/>
+          <w:sz w:val="24"/>
+          <w:szCs w:val="24"/>
+        </w:rPr>
+        <w:t>feltüntetve</w:t>
+      </w:r>
+      <w:r>
+        <w:rPr>
+          <w:rFonts w:ascii="Times New Roman" w:hAnsi="Times New Roman" w:cs="Times New Roman"/>
+          <w:sz w:val="24"/>
+          <w:szCs w:val="24"/>
+        </w:rPr>
+        <w:t>, hogy mik a határértékek.</w:t>
+      </w:r>
+    </w:p>
+    <w:p>
+      <w:pPr>
+        <w:rPr>
+          <w:rFonts w:ascii="Times New Roman" w:hAnsi="Times New Roman" w:cs="Times New Roman"/>
+          <w:sz w:val="26"/>
+          <w:szCs w:val="26"/>
+        </w:rPr>
+      </w:pPr>
+      <w:r>
         <w:rPr>
           <w:rFonts w:ascii="Times New Roman" w:hAnsi="Times New Roman" w:cs="Times New Roman"/>
           <w:b/>
@@ -7144,16 +7255,25 @@
           <w:szCs w:val="26"/>
           <w:u w:val="single"/>
         </w:rPr>
-      </w:pPr>
+        <w:t>users</w:t>
+      </w:r>
       <w:r>
         <w:rPr>
           <w:rFonts w:ascii="Times New Roman" w:hAnsi="Times New Roman" w:cs="Times New Roman"/>
           <w:b/>
           <w:sz w:val="26"/>
           <w:szCs w:val="26"/>
-          <w:u w:val="single"/>
-        </w:rPr>
-        <w:t>users tábla</w:t>
+        </w:rPr>
+        <w:t xml:space="preserve"> </w:t>
+      </w:r>
+      <w:r>
+        <w:rPr>
+          <w:rFonts w:ascii="Times New Roman" w:hAnsi="Times New Roman" w:cs="Times New Roman"/>
+          <w:b/>
+          <w:sz w:val="26"/>
+          <w:szCs w:val="26"/>
+        </w:rPr>
+        <w:t>végpont csoport</w:t>
       </w:r>
     </w:p>
     <w:p>
@@ -8622,7 +8742,6 @@
           <w:bCs/>
           <w:sz w:val="24"/>
           <w:szCs w:val="24"/>
-          <w:u w:val="single"/>
         </w:rPr>
       </w:pPr>
       <w:r>
@@ -8644,9 +8763,28 @@
           <w:bCs/>
           <w:sz w:val="24"/>
           <w:szCs w:val="24"/>
-          <w:u w:val="single"/>
-        </w:rPr>
-        <w:t xml:space="preserve"> tábla</w:t>
+        </w:rPr>
+        <w:t xml:space="preserve"> </w:t>
+      </w:r>
+      <w:r>
+        <w:rPr>
+          <w:rFonts w:ascii="Times New Roman" w:hAnsi="Times New Roman" w:cs="Times New Roman"/>
+          <w:b/>
+          <w:bCs/>
+          <w:sz w:val="24"/>
+          <w:szCs w:val="24"/>
+        </w:rPr>
+        <w:t>végpont</w:t>
+      </w:r>
+      <w:r>
+        <w:rPr>
+          <w:rFonts w:ascii="Times New Roman" w:hAnsi="Times New Roman" w:cs="Times New Roman"/>
+          <w:b/>
+          <w:bCs/>
+          <w:sz w:val="24"/>
+          <w:szCs w:val="24"/>
+        </w:rPr>
+        <w:t xml:space="preserve"> csoport</w:t>
       </w:r>
     </w:p>
     <w:p>
@@ -10184,7 +10322,6 @@
           <w:bCs/>
           <w:sz w:val="24"/>
           <w:szCs w:val="24"/>
-          <w:u w:val="single"/>
         </w:rPr>
       </w:pPr>
       <w:r>
@@ -10206,9 +10343,8 @@
           <w:bCs/>
           <w:sz w:val="24"/>
           <w:szCs w:val="24"/>
-          <w:u w:val="single"/>
-        </w:rPr>
-        <w:t xml:space="preserve"> tábla</w:t>
+        </w:rPr>
+        <w:t xml:space="preserve"> végpont csoport</w:t>
       </w:r>
     </w:p>
     <w:p>
@@ -11722,7 +11858,6 @@
           <w:bCs/>
           <w:sz w:val="24"/>
           <w:szCs w:val="24"/>
-          <w:u w:val="single"/>
         </w:rPr>
       </w:pPr>
       <w:r>
@@ -11744,9 +11879,8 @@
           <w:bCs/>
           <w:sz w:val="24"/>
           <w:szCs w:val="24"/>
-          <w:u w:val="single"/>
-        </w:rPr>
-        <w:t xml:space="preserve"> tábla</w:t>
+        </w:rPr>
+        <w:t xml:space="preserve"> végpont csoport</w:t>
       </w:r>
     </w:p>
     <w:p>
@@ -13142,6 +13276,7 @@
       <w:r>
         <w:rPr>
           <w:noProof/>
+          <w:lang w:eastAsia="hu-HU"/>
         </w:rPr>
         <mc:AlternateContent>
           <mc:Choice Requires="wps">
@@ -13251,7 +13386,11 @@
           </mc:Choice>
           <mc:Fallback>
             <w:pict>
-              <v:shape w14:anchorId="618B2487" id="Szövegdoboz 6" o:spid="_x0000_s1029" type="#_x0000_t202" style="position:absolute;margin-left:-18.8pt;margin-top:516.6pt;width:514.85pt;height:.05pt;z-index:251661312;visibility:visible;mso-wrap-style:square;mso-wrap-distance-left:9pt;mso-wrap-distance-top:0;mso-wrap-distance-right:9pt;mso-wrap-distance-bottom:0;mso-position-horizontal:absolute;mso-position-horizontal-relative:text;mso-position-vertical:absolute;mso-position-vertical-relative:text;v-text-anchor:top" o:gfxdata="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" stroked="f">
+              <v:shapetype w14:anchorId="618B2487" id="_x0000_t202" coordsize="21600,21600" o:spt="202" path="m,l,21600r21600,l21600,xe">
+                <v:stroke joinstyle="miter"/>
+                <v:path gradientshapeok="t" o:connecttype="rect"/>
+              </v:shapetype>
+              <v:shape id="Szövegdoboz 6" o:spid="_x0000_s1029" type="#_x0000_t202" style="position:absolute;margin-left:-18.8pt;margin-top:516.6pt;width:514.85pt;height:.05pt;z-index:251661312;visibility:visible;mso-wrap-style:square;mso-wrap-distance-left:9pt;mso-wrap-distance-top:0;mso-wrap-distance-right:9pt;mso-wrap-distance-bottom:0;mso-position-horizontal:absolute;mso-position-horizontal-relative:text;mso-position-vertical:absolute;mso-position-vertical-relative:text;v-text-anchor:top" o:gfxdata="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" stroked="f">
                 <v:textbox style="mso-fit-shape-to-text:t" inset="0,0,0,0">
                   <w:txbxContent>
                     <w:p>
@@ -13559,6 +13698,7 @@
         <w:docPartUnique/>
       </w:docPartObj>
     </w:sdtPr>
+    <w:sdtEndPr/>
     <w:sdtContent>
       <w:p>
         <w:pPr>
@@ -13578,7 +13718,7 @@
           <w:rPr>
             <w:noProof/>
           </w:rPr>
-          <w:t>21</w:t>
+          <w:t>20</w:t>
         </w:r>
         <w:r>
           <w:fldChar w:fldCharType="end"/>
@@ -16769,7 +16909,7 @@
 </file>
 
 <file path=customXml/itemProps1.xml><?xml version="1.0" encoding="utf-8"?>
-<ds:datastoreItem xmlns:ds="http://schemas.openxmlformats.org/officeDocument/2006/customXml" ds:itemID="{13BB3112-5B76-4244-A667-140289CADC69}">
+<ds:datastoreItem xmlns:ds="http://schemas.openxmlformats.org/officeDocument/2006/customXml" ds:itemID="{2308FBE2-73C0-43D5-BA86-2734B18AEA5D}">
   <ds:schemaRefs>
     <ds:schemaRef ds:uri="http://schemas.openxmlformats.org/officeDocument/2006/bibliography"/>
   </ds:schemaRefs>

</xml_diff>